<commit_message>
Presentacion para av de proy
</commit_message>
<xml_diff>
--- a/AvProy_Reporte1.docx
+++ b/AvProy_Reporte1.docx
@@ -4,6 +4,772 @@
   <w:body>
     <w:p>
       <w:pPr>
+        <w:spacing w:line="276" w:lineRule="auto"/>
+        <w:jc w:val="right"/>
+        <w:rPr>
+          <w:rFonts w:ascii="Arial" w:eastAsia="Arial Nova" w:hAnsi="Arial" w:cs="Arial"/>
+        </w:rPr>
+      </w:pPr>
+      <w:r>
+        <w:rPr>
+          <w:rFonts w:ascii="Arial" w:hAnsi="Arial" w:cs="Arial"/>
+          <w:noProof/>
+        </w:rPr>
+        <w:drawing>
+          <wp:inline distT="0" distB="0" distL="0" distR="0" wp14:anchorId="55B98717" wp14:editId="4980577E">
+            <wp:extent cx="2228850" cy="504825"/>
+            <wp:effectExtent l="0" t="0" r="0" b="0"/>
+            <wp:docPr id="616550362" name="Picture 616550362" descr="Inserting image..."/>
+            <wp:cNvGraphicFramePr>
+              <a:graphicFrameLocks xmlns:a="http://schemas.openxmlformats.org/drawingml/2006/main" noChangeAspect="1"/>
+            </wp:cNvGraphicFramePr>
+            <a:graphic xmlns:a="http://schemas.openxmlformats.org/drawingml/2006/main">
+              <a:graphicData uri="http://schemas.openxmlformats.org/drawingml/2006/picture">
+                <pic:pic xmlns:pic="http://schemas.openxmlformats.org/drawingml/2006/picture">
+                  <pic:nvPicPr>
+                    <pic:cNvPr id="0" name=""/>
+                    <pic:cNvPicPr/>
+                  </pic:nvPicPr>
+                  <pic:blipFill>
+                    <a:blip r:embed="rId5">
+                      <a:extLst>
+                        <a:ext uri="{28A0092B-C50C-407E-A947-70E740481C1C}">
+                          <a14:useLocalDpi xmlns:a14="http://schemas.microsoft.com/office/drawing/2010/main" val="0"/>
+                        </a:ext>
+                      </a:extLst>
+                    </a:blip>
+                    <a:stretch>
+                      <a:fillRect/>
+                    </a:stretch>
+                  </pic:blipFill>
+                  <pic:spPr>
+                    <a:xfrm>
+                      <a:off x="0" y="0"/>
+                      <a:ext cx="2228850" cy="504825"/>
+                    </a:xfrm>
+                    <a:prstGeom prst="rect">
+                      <a:avLst/>
+                    </a:prstGeom>
+                  </pic:spPr>
+                </pic:pic>
+              </a:graphicData>
+            </a:graphic>
+          </wp:inline>
+        </w:drawing>
+      </w:r>
+    </w:p>
+    <w:p>
+      <w:pPr>
+        <w:spacing w:line="276" w:lineRule="auto"/>
+        <w:jc w:val="both"/>
+        <w:rPr>
+          <w:rFonts w:ascii="Arial" w:eastAsia="Arial Nova" w:hAnsi="Arial" w:cs="Arial"/>
+        </w:rPr>
+      </w:pPr>
+      <w:r>
+        <w:rPr>
+          <w:rFonts w:ascii="Arial" w:eastAsia="Arial Nova" w:hAnsi="Arial" w:cs="Arial"/>
+        </w:rPr>
+        <w:t xml:space="preserve"> </w:t>
+      </w:r>
+    </w:p>
+    <w:p>
+      <w:pPr>
+        <w:spacing w:line="276" w:lineRule="auto"/>
+        <w:jc w:val="both"/>
+        <w:rPr>
+          <w:rFonts w:ascii="Arial" w:eastAsia="Arial Nova" w:hAnsi="Arial" w:cs="Arial"/>
+        </w:rPr>
+      </w:pPr>
+      <w:r>
+        <w:rPr>
+          <w:rFonts w:ascii="Arial" w:eastAsia="Arial Nova" w:hAnsi="Arial" w:cs="Arial"/>
+        </w:rPr>
+        <w:t xml:space="preserve"> </w:t>
+      </w:r>
+    </w:p>
+    <w:p>
+      <w:pPr>
+        <w:spacing w:line="276" w:lineRule="auto"/>
+        <w:jc w:val="both"/>
+        <w:rPr>
+          <w:rFonts w:ascii="Arial" w:eastAsia="Arial Nova" w:hAnsi="Arial" w:cs="Arial"/>
+        </w:rPr>
+      </w:pPr>
+      <w:r>
+        <w:rPr>
+          <w:rFonts w:ascii="Arial" w:eastAsia="Arial Nova" w:hAnsi="Arial" w:cs="Arial"/>
+        </w:rPr>
+        <w:t xml:space="preserve"> </w:t>
+      </w:r>
+    </w:p>
+    <w:p>
+      <w:pPr>
+        <w:spacing w:line="276" w:lineRule="auto"/>
+        <w:jc w:val="both"/>
+        <w:rPr>
+          <w:rFonts w:ascii="Arial" w:eastAsia="Arial Nova" w:hAnsi="Arial" w:cs="Arial"/>
+        </w:rPr>
+      </w:pPr>
+      <w:r>
+        <w:rPr>
+          <w:rFonts w:ascii="Arial" w:eastAsia="Arial Nova" w:hAnsi="Arial" w:cs="Arial"/>
+        </w:rPr>
+        <w:t xml:space="preserve"> </w:t>
+      </w:r>
+    </w:p>
+    <w:p>
+      <w:pPr>
+        <w:spacing w:line="276" w:lineRule="auto"/>
+        <w:jc w:val="both"/>
+        <w:rPr>
+          <w:rFonts w:ascii="Arial" w:eastAsia="Arial Nova" w:hAnsi="Arial" w:cs="Arial"/>
+        </w:rPr>
+      </w:pPr>
+      <w:r>
+        <w:rPr>
+          <w:rFonts w:ascii="Arial" w:eastAsia="Arial Nova" w:hAnsi="Arial" w:cs="Arial"/>
+        </w:rPr>
+        <w:t xml:space="preserve"> </w:t>
+      </w:r>
+    </w:p>
+    <w:p>
+      <w:pPr>
+        <w:spacing w:line="276" w:lineRule="auto"/>
+        <w:jc w:val="both"/>
+        <w:rPr>
+          <w:rFonts w:ascii="Arial" w:eastAsia="Arial Nova" w:hAnsi="Arial" w:cs="Arial"/>
+        </w:rPr>
+      </w:pPr>
+      <w:r>
+        <w:rPr>
+          <w:rFonts w:ascii="Arial" w:eastAsia="Arial Nova" w:hAnsi="Arial" w:cs="Arial"/>
+          <w:b/>
+          <w:bCs/>
+          <w:sz w:val="55"/>
+          <w:szCs w:val="55"/>
+        </w:rPr>
+        <w:t xml:space="preserve">Desarrollo </w:t>
+      </w:r>
+      <w:r>
+        <w:rPr>
+          <w:rFonts w:ascii="Arial" w:eastAsia="Arial Nova" w:hAnsi="Arial" w:cs="Arial"/>
+          <w:b/>
+          <w:bCs/>
+          <w:sz w:val="55"/>
+          <w:szCs w:val="55"/>
+        </w:rPr>
+        <w:t xml:space="preserve">Full </w:t>
+      </w:r>
+      <w:proofErr w:type="spellStart"/>
+      <w:r>
+        <w:rPr>
+          <w:rFonts w:ascii="Arial" w:eastAsia="Arial Nova" w:hAnsi="Arial" w:cs="Arial"/>
+          <w:b/>
+          <w:bCs/>
+          <w:sz w:val="55"/>
+          <w:szCs w:val="55"/>
+        </w:rPr>
+        <w:t>Stack</w:t>
+      </w:r>
+      <w:proofErr w:type="spellEnd"/>
+      <w:r>
+        <w:rPr>
+          <w:rFonts w:ascii="Arial" w:eastAsia="Arial Nova" w:hAnsi="Arial" w:cs="Arial"/>
+          <w:b/>
+          <w:bCs/>
+          <w:sz w:val="55"/>
+          <w:szCs w:val="55"/>
+        </w:rPr>
+        <w:t xml:space="preserve"> </w:t>
+      </w:r>
+      <w:r>
+        <w:rPr>
+          <w:rFonts w:ascii="Arial" w:eastAsia="Arial Nova" w:hAnsi="Arial" w:cs="Arial"/>
+          <w:b/>
+          <w:bCs/>
+          <w:sz w:val="55"/>
+          <w:szCs w:val="55"/>
+        </w:rPr>
+        <w:t>de un sitio web E-Commerce</w:t>
+      </w:r>
+    </w:p>
+    <w:p>
+      <w:pPr>
+        <w:spacing w:line="276" w:lineRule="auto"/>
+        <w:jc w:val="both"/>
+        <w:rPr>
+          <w:rFonts w:ascii="Arial" w:eastAsia="Arial Nova" w:hAnsi="Arial" w:cs="Arial"/>
+        </w:rPr>
+      </w:pPr>
+      <w:r>
+        <w:rPr>
+          <w:rFonts w:ascii="Arial" w:eastAsia="Arial Nova" w:hAnsi="Arial" w:cs="Arial"/>
+        </w:rPr>
+        <w:t xml:space="preserve"> </w:t>
+      </w:r>
+    </w:p>
+    <w:p>
+      <w:pPr>
+        <w:spacing w:line="276" w:lineRule="auto"/>
+        <w:jc w:val="both"/>
+        <w:rPr>
+          <w:rFonts w:ascii="Arial" w:eastAsia="Arial Nova" w:hAnsi="Arial" w:cs="Arial"/>
+        </w:rPr>
+      </w:pPr>
+      <w:r>
+        <w:rPr>
+          <w:rFonts w:ascii="Arial" w:eastAsia="Arial Nova" w:hAnsi="Arial" w:cs="Arial"/>
+        </w:rPr>
+        <w:t xml:space="preserve"> </w:t>
+      </w:r>
+    </w:p>
+    <w:p>
+      <w:pPr>
+        <w:spacing w:line="276" w:lineRule="auto"/>
+        <w:jc w:val="both"/>
+        <w:rPr>
+          <w:rFonts w:ascii="Arial" w:eastAsia="Arial Nova" w:hAnsi="Arial" w:cs="Arial"/>
+        </w:rPr>
+      </w:pPr>
+      <w:r>
+        <w:rPr>
+          <w:rFonts w:ascii="Arial" w:eastAsia="Arial Nova" w:hAnsi="Arial" w:cs="Arial"/>
+        </w:rPr>
+        <w:t xml:space="preserve"> </w:t>
+      </w:r>
+    </w:p>
+    <w:p>
+      <w:pPr>
+        <w:spacing w:line="276" w:lineRule="auto"/>
+        <w:jc w:val="both"/>
+        <w:rPr>
+          <w:rFonts w:ascii="Arial" w:eastAsia="Arial Nova" w:hAnsi="Arial" w:cs="Arial"/>
+        </w:rPr>
+      </w:pPr>
+      <w:r>
+        <w:rPr>
+          <w:rFonts w:ascii="Arial" w:eastAsia="Arial Nova" w:hAnsi="Arial" w:cs="Arial"/>
+        </w:rPr>
+        <w:t xml:space="preserve"> </w:t>
+      </w:r>
+    </w:p>
+    <w:tbl>
+      <w:tblPr>
+        <w:tblW w:w="0" w:type="auto"/>
+        <w:tblBorders>
+          <w:top w:val="none" w:sz="6" w:space="0" w:color="000000" w:themeColor="text1"/>
+          <w:left w:val="none" w:sz="6" w:space="0" w:color="000000" w:themeColor="text1"/>
+          <w:bottom w:val="none" w:sz="6" w:space="0" w:color="000000" w:themeColor="text1"/>
+          <w:right w:val="none" w:sz="6" w:space="0" w:color="000000" w:themeColor="text1"/>
+          <w:insideH w:val="none" w:sz="6" w:space="0" w:color="000000" w:themeColor="text1"/>
+          <w:insideV w:val="none" w:sz="6" w:space="0" w:color="000000" w:themeColor="text1"/>
+        </w:tblBorders>
+        <w:tblLayout w:type="fixed"/>
+        <w:tblLook w:val="0600" w:firstRow="0" w:lastRow="0" w:firstColumn="0" w:lastColumn="0" w:noHBand="1" w:noVBand="1"/>
+      </w:tblPr>
+      <w:tblGrid>
+        <w:gridCol w:w="4680"/>
+        <w:gridCol w:w="4680"/>
+      </w:tblGrid>
+      <w:tr>
+        <w:trPr>
+          <w:trHeight w:val="300"/>
+        </w:trPr>
+        <w:tc>
+          <w:tcPr>
+            <w:tcW w:w="4680" w:type="dxa"/>
+            <w:tcMar>
+              <w:top w:w="90" w:type="dxa"/>
+              <w:left w:w="90" w:type="dxa"/>
+              <w:bottom w:w="90" w:type="dxa"/>
+              <w:right w:w="90" w:type="dxa"/>
+            </w:tcMar>
+          </w:tcPr>
+          <w:p>
+            <w:pPr>
+              <w:spacing w:line="276" w:lineRule="auto"/>
+              <w:jc w:val="both"/>
+              <w:rPr>
+                <w:rFonts w:ascii="Arial" w:eastAsia="Arial Nova" w:hAnsi="Arial" w:cs="Arial"/>
+                <w:sz w:val="24"/>
+                <w:szCs w:val="24"/>
+              </w:rPr>
+            </w:pPr>
+            <w:r>
+              <w:rPr>
+                <w:rFonts w:ascii="Arial" w:eastAsia="Arial Nova" w:hAnsi="Arial" w:cs="Arial"/>
+                <w:b/>
+                <w:bCs/>
+                <w:sz w:val="24"/>
+                <w:szCs w:val="24"/>
+              </w:rPr>
+              <w:t>Nombre:</w:t>
+            </w:r>
+          </w:p>
+          <w:p>
+            <w:pPr>
+              <w:spacing w:line="276" w:lineRule="auto"/>
+              <w:jc w:val="both"/>
+              <w:rPr>
+                <w:rFonts w:ascii="Arial" w:eastAsia="Arial Nova" w:hAnsi="Arial" w:cs="Arial"/>
+                <w:sz w:val="24"/>
+                <w:szCs w:val="24"/>
+              </w:rPr>
+            </w:pPr>
+            <w:r>
+              <w:rPr>
+                <w:rFonts w:ascii="Arial" w:eastAsia="Arial Nova" w:hAnsi="Arial" w:cs="Arial"/>
+                <w:sz w:val="24"/>
+                <w:szCs w:val="24"/>
+              </w:rPr>
+              <w:t xml:space="preserve">Ricardo Arriaga </w:t>
+            </w:r>
+            <w:r>
+              <w:rPr>
+                <w:rFonts w:ascii="Arial" w:eastAsia="Arial Nova" w:hAnsi="Arial" w:cs="Arial"/>
+                <w:sz w:val="24"/>
+                <w:szCs w:val="24"/>
+              </w:rPr>
+              <w:t>Ortegón</w:t>
+            </w:r>
+          </w:p>
+          <w:p>
+            <w:pPr>
+              <w:spacing w:line="276" w:lineRule="auto"/>
+              <w:jc w:val="both"/>
+              <w:rPr>
+                <w:rFonts w:ascii="Arial" w:eastAsia="Arial Nova" w:hAnsi="Arial" w:cs="Arial"/>
+                <w:sz w:val="24"/>
+                <w:szCs w:val="24"/>
+              </w:rPr>
+            </w:pPr>
+            <w:r>
+              <w:rPr>
+                <w:rFonts w:ascii="Arial" w:eastAsia="Arial Nova" w:hAnsi="Arial" w:cs="Arial"/>
+                <w:sz w:val="24"/>
+                <w:szCs w:val="24"/>
+              </w:rPr>
+              <w:t>Dana Elena Zertuche Castro</w:t>
+            </w:r>
+          </w:p>
+          <w:p>
+            <w:pPr>
+              <w:spacing w:line="276" w:lineRule="auto"/>
+              <w:jc w:val="both"/>
+              <w:rPr>
+                <w:rFonts w:ascii="Arial" w:eastAsia="Arial Nova" w:hAnsi="Arial" w:cs="Arial"/>
+                <w:sz w:val="24"/>
+                <w:szCs w:val="24"/>
+              </w:rPr>
+            </w:pPr>
+            <w:r>
+              <w:rPr>
+                <w:rFonts w:ascii="Arial" w:eastAsia="Arial Nova" w:hAnsi="Arial" w:cs="Arial"/>
+                <w:sz w:val="24"/>
+                <w:szCs w:val="24"/>
+              </w:rPr>
+              <w:t xml:space="preserve"> </w:t>
+            </w:r>
+          </w:p>
+        </w:tc>
+        <w:tc>
+          <w:tcPr>
+            <w:tcW w:w="4680" w:type="dxa"/>
+            <w:tcMar>
+              <w:top w:w="90" w:type="dxa"/>
+              <w:left w:w="90" w:type="dxa"/>
+              <w:bottom w:w="90" w:type="dxa"/>
+              <w:right w:w="90" w:type="dxa"/>
+            </w:tcMar>
+          </w:tcPr>
+          <w:p>
+            <w:pPr>
+              <w:spacing w:line="276" w:lineRule="auto"/>
+              <w:jc w:val="both"/>
+              <w:rPr>
+                <w:rFonts w:ascii="Arial" w:eastAsia="Arial Nova" w:hAnsi="Arial" w:cs="Arial"/>
+                <w:sz w:val="24"/>
+                <w:szCs w:val="24"/>
+              </w:rPr>
+            </w:pPr>
+            <w:r>
+              <w:rPr>
+                <w:rFonts w:ascii="Arial" w:eastAsia="Arial Nova" w:hAnsi="Arial" w:cs="Arial"/>
+                <w:b/>
+                <w:bCs/>
+                <w:sz w:val="24"/>
+                <w:szCs w:val="24"/>
+              </w:rPr>
+              <w:t>Matrícula:</w:t>
+            </w:r>
+          </w:p>
+          <w:p>
+            <w:pPr>
+              <w:spacing w:line="276" w:lineRule="auto"/>
+              <w:jc w:val="both"/>
+              <w:rPr>
+                <w:rFonts w:ascii="Arial" w:eastAsia="Arial Nova" w:hAnsi="Arial" w:cs="Arial"/>
+                <w:sz w:val="24"/>
+                <w:szCs w:val="24"/>
+              </w:rPr>
+            </w:pPr>
+            <w:r>
+              <w:rPr>
+                <w:rFonts w:ascii="Arial" w:eastAsia="Arial Nova" w:hAnsi="Arial" w:cs="Arial"/>
+                <w:sz w:val="24"/>
+                <w:szCs w:val="24"/>
+              </w:rPr>
+              <w:t>AL03110119</w:t>
+            </w:r>
+          </w:p>
+          <w:p>
+            <w:pPr>
+              <w:spacing w:line="276" w:lineRule="auto"/>
+              <w:jc w:val="both"/>
+              <w:rPr>
+                <w:rFonts w:ascii="Arial" w:eastAsia="Arial Nova" w:hAnsi="Arial" w:cs="Arial"/>
+                <w:sz w:val="24"/>
+                <w:szCs w:val="24"/>
+              </w:rPr>
+            </w:pPr>
+            <w:r>
+              <w:rPr>
+                <w:rFonts w:ascii="Arial" w:eastAsia="Arial Nova" w:hAnsi="Arial" w:cs="Arial"/>
+                <w:sz w:val="24"/>
+                <w:szCs w:val="24"/>
+              </w:rPr>
+              <w:t>AL</w:t>
+            </w:r>
+            <w:r>
+              <w:rPr>
+                <w:rFonts w:ascii="Arial" w:eastAsia="Arial Nova" w:hAnsi="Arial" w:cs="Arial"/>
+                <w:sz w:val="24"/>
+                <w:szCs w:val="24"/>
+              </w:rPr>
+              <w:t>02991408</w:t>
+            </w:r>
+          </w:p>
+        </w:tc>
+      </w:tr>
+      <w:tr>
+        <w:trPr>
+          <w:trHeight w:val="1260"/>
+        </w:trPr>
+        <w:tc>
+          <w:tcPr>
+            <w:tcW w:w="4680" w:type="dxa"/>
+            <w:tcMar>
+              <w:top w:w="90" w:type="dxa"/>
+              <w:left w:w="90" w:type="dxa"/>
+              <w:bottom w:w="90" w:type="dxa"/>
+              <w:right w:w="90" w:type="dxa"/>
+            </w:tcMar>
+          </w:tcPr>
+          <w:p>
+            <w:pPr>
+              <w:spacing w:line="276" w:lineRule="auto"/>
+              <w:jc w:val="both"/>
+              <w:rPr>
+                <w:rFonts w:ascii="Arial" w:eastAsia="Arial Nova" w:hAnsi="Arial" w:cs="Arial"/>
+                <w:sz w:val="24"/>
+                <w:szCs w:val="24"/>
+              </w:rPr>
+            </w:pPr>
+            <w:r>
+              <w:rPr>
+                <w:rFonts w:ascii="Arial" w:eastAsia="Arial Nova" w:hAnsi="Arial" w:cs="Arial"/>
+                <w:b/>
+                <w:bCs/>
+                <w:sz w:val="24"/>
+                <w:szCs w:val="24"/>
+              </w:rPr>
+              <w:t xml:space="preserve">Materia: </w:t>
+            </w:r>
+          </w:p>
+          <w:p>
+            <w:pPr>
+              <w:spacing w:line="276" w:lineRule="auto"/>
+              <w:jc w:val="both"/>
+              <w:rPr>
+                <w:rFonts w:ascii="Arial" w:eastAsia="Arial Nova" w:hAnsi="Arial" w:cs="Arial"/>
+                <w:sz w:val="24"/>
+                <w:szCs w:val="24"/>
+              </w:rPr>
+            </w:pPr>
+            <w:r>
+              <w:rPr>
+                <w:rFonts w:ascii="Arial" w:eastAsia="Arial Nova" w:hAnsi="Arial" w:cs="Arial"/>
+                <w:sz w:val="24"/>
+                <w:szCs w:val="24"/>
+              </w:rPr>
+              <w:t>Desarrollo Full</w:t>
+            </w:r>
+            <w:r>
+              <w:rPr>
+                <w:rFonts w:ascii="Arial" w:eastAsia="Arial Nova" w:hAnsi="Arial" w:cs="Arial"/>
+                <w:sz w:val="24"/>
+                <w:szCs w:val="24"/>
+              </w:rPr>
+              <w:t xml:space="preserve"> </w:t>
+            </w:r>
+            <w:proofErr w:type="spellStart"/>
+            <w:r>
+              <w:rPr>
+                <w:rFonts w:ascii="Arial" w:eastAsia="Arial Nova" w:hAnsi="Arial" w:cs="Arial"/>
+                <w:sz w:val="24"/>
+                <w:szCs w:val="24"/>
+              </w:rPr>
+              <w:t>S</w:t>
+            </w:r>
+            <w:r>
+              <w:rPr>
+                <w:rFonts w:ascii="Arial" w:eastAsia="Arial Nova" w:hAnsi="Arial" w:cs="Arial"/>
+                <w:sz w:val="24"/>
+                <w:szCs w:val="24"/>
+              </w:rPr>
+              <w:t>tack</w:t>
+            </w:r>
+            <w:proofErr w:type="spellEnd"/>
+          </w:p>
+          <w:p>
+            <w:pPr>
+              <w:spacing w:line="276" w:lineRule="auto"/>
+              <w:jc w:val="both"/>
+              <w:rPr>
+                <w:rFonts w:ascii="Arial" w:eastAsia="Arial Nova" w:hAnsi="Arial" w:cs="Arial"/>
+                <w:sz w:val="24"/>
+                <w:szCs w:val="24"/>
+              </w:rPr>
+            </w:pPr>
+            <w:r>
+              <w:rPr>
+                <w:rFonts w:ascii="Arial" w:eastAsia="Arial Nova" w:hAnsi="Arial" w:cs="Arial"/>
+                <w:sz w:val="24"/>
+                <w:szCs w:val="24"/>
+              </w:rPr>
+              <w:t xml:space="preserve"> </w:t>
+            </w:r>
+          </w:p>
+        </w:tc>
+        <w:tc>
+          <w:tcPr>
+            <w:tcW w:w="4680" w:type="dxa"/>
+            <w:tcMar>
+              <w:top w:w="90" w:type="dxa"/>
+              <w:left w:w="90" w:type="dxa"/>
+              <w:bottom w:w="90" w:type="dxa"/>
+              <w:right w:w="90" w:type="dxa"/>
+            </w:tcMar>
+          </w:tcPr>
+          <w:p>
+            <w:pPr>
+              <w:spacing w:line="276" w:lineRule="auto"/>
+              <w:jc w:val="both"/>
+              <w:rPr>
+                <w:rFonts w:ascii="Arial" w:eastAsia="Arial Nova" w:hAnsi="Arial" w:cs="Arial"/>
+                <w:sz w:val="24"/>
+                <w:szCs w:val="24"/>
+              </w:rPr>
+            </w:pPr>
+            <w:r>
+              <w:rPr>
+                <w:rFonts w:ascii="Arial" w:eastAsia="Arial Nova" w:hAnsi="Arial" w:cs="Arial"/>
+                <w:b/>
+                <w:bCs/>
+                <w:sz w:val="24"/>
+                <w:szCs w:val="24"/>
+              </w:rPr>
+              <w:t xml:space="preserve">Maestro: </w:t>
+            </w:r>
+          </w:p>
+          <w:p>
+            <w:pPr>
+              <w:spacing w:line="276" w:lineRule="auto"/>
+              <w:jc w:val="both"/>
+              <w:rPr>
+                <w:rFonts w:ascii="Arial" w:eastAsia="Arial Nova" w:hAnsi="Arial" w:cs="Arial"/>
+                <w:sz w:val="24"/>
+                <w:szCs w:val="24"/>
+              </w:rPr>
+            </w:pPr>
+            <w:r>
+              <w:rPr>
+                <w:rFonts w:ascii="Arial" w:eastAsia="Arial Nova" w:hAnsi="Arial" w:cs="Arial"/>
+                <w:sz w:val="24"/>
+                <w:szCs w:val="24"/>
+              </w:rPr>
+              <w:t xml:space="preserve">Juan Manuel </w:t>
+            </w:r>
+            <w:r>
+              <w:rPr>
+                <w:rFonts w:ascii="Arial" w:eastAsia="Arial Nova" w:hAnsi="Arial" w:cs="Arial"/>
+                <w:sz w:val="24"/>
+                <w:szCs w:val="24"/>
+              </w:rPr>
+              <w:t>Cepeda Barragán</w:t>
+            </w:r>
+          </w:p>
+        </w:tc>
+      </w:tr>
+      <w:tr>
+        <w:trPr>
+          <w:trHeight w:val="480"/>
+        </w:trPr>
+        <w:tc>
+          <w:tcPr>
+            <w:tcW w:w="4680" w:type="dxa"/>
+            <w:tcMar>
+              <w:top w:w="90" w:type="dxa"/>
+              <w:left w:w="90" w:type="dxa"/>
+              <w:bottom w:w="90" w:type="dxa"/>
+              <w:right w:w="90" w:type="dxa"/>
+            </w:tcMar>
+          </w:tcPr>
+          <w:p>
+            <w:pPr>
+              <w:spacing w:line="276" w:lineRule="auto"/>
+              <w:jc w:val="both"/>
+              <w:rPr>
+                <w:rFonts w:ascii="Arial" w:eastAsia="Arial Nova" w:hAnsi="Arial" w:cs="Arial"/>
+                <w:sz w:val="24"/>
+                <w:szCs w:val="24"/>
+              </w:rPr>
+            </w:pPr>
+            <w:r>
+              <w:rPr>
+                <w:rFonts w:ascii="Arial" w:eastAsia="Arial Nova" w:hAnsi="Arial" w:cs="Arial"/>
+                <w:b/>
+                <w:bCs/>
+                <w:sz w:val="24"/>
+                <w:szCs w:val="24"/>
+              </w:rPr>
+              <w:t xml:space="preserve">Tarea: </w:t>
+            </w:r>
+          </w:p>
+          <w:p>
+            <w:pPr>
+              <w:spacing w:line="276" w:lineRule="auto"/>
+              <w:jc w:val="both"/>
+              <w:rPr>
+                <w:rFonts w:ascii="Arial" w:eastAsia="Arial Nova" w:hAnsi="Arial" w:cs="Arial"/>
+                <w:sz w:val="24"/>
+                <w:szCs w:val="24"/>
+              </w:rPr>
+            </w:pPr>
+            <w:r>
+              <w:rPr>
+                <w:rFonts w:ascii="Arial" w:eastAsia="Arial Nova" w:hAnsi="Arial" w:cs="Arial"/>
+                <w:sz w:val="24"/>
+                <w:szCs w:val="24"/>
+              </w:rPr>
+              <w:t>A</w:t>
+            </w:r>
+            <w:r>
+              <w:rPr>
+                <w:rFonts w:ascii="Arial" w:eastAsia="Arial Nova" w:hAnsi="Arial" w:cs="Arial"/>
+                <w:sz w:val="24"/>
+                <w:szCs w:val="24"/>
+              </w:rPr>
+              <w:t>vance de Proyecto</w:t>
+            </w:r>
+          </w:p>
+        </w:tc>
+        <w:tc>
+          <w:tcPr>
+            <w:tcW w:w="4680" w:type="dxa"/>
+            <w:tcMar>
+              <w:top w:w="90" w:type="dxa"/>
+              <w:left w:w="90" w:type="dxa"/>
+              <w:bottom w:w="90" w:type="dxa"/>
+              <w:right w:w="90" w:type="dxa"/>
+            </w:tcMar>
+          </w:tcPr>
+          <w:p>
+            <w:pPr>
+              <w:spacing w:line="276" w:lineRule="auto"/>
+              <w:jc w:val="both"/>
+              <w:rPr>
+                <w:rFonts w:ascii="Arial" w:eastAsia="Arial Nova" w:hAnsi="Arial" w:cs="Arial"/>
+                <w:sz w:val="24"/>
+                <w:szCs w:val="24"/>
+              </w:rPr>
+            </w:pPr>
+            <w:r>
+              <w:rPr>
+                <w:rFonts w:ascii="Arial" w:eastAsia="Arial Nova" w:hAnsi="Arial" w:cs="Arial"/>
+                <w:b/>
+                <w:bCs/>
+                <w:sz w:val="24"/>
+                <w:szCs w:val="24"/>
+              </w:rPr>
+              <w:t xml:space="preserve">Fecha: </w:t>
+            </w:r>
+          </w:p>
+          <w:p>
+            <w:pPr>
+              <w:spacing w:line="276" w:lineRule="auto"/>
+              <w:jc w:val="both"/>
+              <w:rPr>
+                <w:rFonts w:ascii="Arial" w:eastAsia="Arial Nova" w:hAnsi="Arial" w:cs="Arial"/>
+                <w:sz w:val="24"/>
+                <w:szCs w:val="24"/>
+              </w:rPr>
+            </w:pPr>
+            <w:r>
+              <w:rPr>
+                <w:rFonts w:ascii="Arial" w:eastAsia="Arial Nova" w:hAnsi="Arial" w:cs="Arial"/>
+                <w:sz w:val="24"/>
+                <w:szCs w:val="24"/>
+              </w:rPr>
+              <w:t>31</w:t>
+            </w:r>
+            <w:r>
+              <w:rPr>
+                <w:rFonts w:ascii="Arial" w:eastAsia="Arial Nova" w:hAnsi="Arial" w:cs="Arial"/>
+                <w:sz w:val="24"/>
+                <w:szCs w:val="24"/>
+              </w:rPr>
+              <w:t>/01/2025</w:t>
+            </w:r>
+          </w:p>
+        </w:tc>
+      </w:tr>
+    </w:tbl>
+    <w:p>
+      <w:pPr>
+        <w:rPr>
+          <w:rFonts w:ascii="Arial" w:hAnsi="Arial" w:cs="Arial"/>
+          <w:b/>
+          <w:bCs/>
+          <w:sz w:val="24"/>
+          <w:szCs w:val="24"/>
+        </w:rPr>
+      </w:pPr>
+    </w:p>
+    <w:p>
+      <w:pPr>
+        <w:rPr>
+          <w:rFonts w:ascii="Arial" w:hAnsi="Arial" w:cs="Arial"/>
+          <w:b/>
+          <w:bCs/>
+          <w:sz w:val="24"/>
+          <w:szCs w:val="24"/>
+        </w:rPr>
+      </w:pPr>
+      <w:r>
+        <w:rPr>
+          <w:rFonts w:ascii="Arial" w:hAnsi="Arial" w:cs="Arial"/>
+          <w:b/>
+          <w:bCs/>
+          <w:sz w:val="24"/>
+          <w:szCs w:val="24"/>
+        </w:rPr>
+        <w:br w:type="page"/>
+      </w:r>
+    </w:p>
+    <w:p>
+      <w:pPr>
         <w:spacing w:line="360" w:lineRule="auto"/>
         <w:rPr>
           <w:rFonts w:ascii="Arial" w:hAnsi="Arial" w:cs="Arial"/>
@@ -21,6 +787,7 @@
           <w:sz w:val="24"/>
           <w:szCs w:val="24"/>
         </w:rPr>
+        <w:lastRenderedPageBreak/>
         <w:t>Descripción General</w:t>
       </w:r>
     </w:p>
@@ -1747,7 +2514,23 @@
           <w:sz w:val="24"/>
           <w:szCs w:val="24"/>
         </w:rPr>
-        <w:t>Fullstack</w:t>
+        <w:t>Full</w:t>
+      </w:r>
+      <w:r>
+        <w:rPr>
+          <w:rFonts w:ascii="Arial" w:hAnsi="Arial" w:cs="Arial"/>
+          <w:sz w:val="24"/>
+          <w:szCs w:val="24"/>
+        </w:rPr>
+        <w:t>s</w:t>
+      </w:r>
+      <w:r>
+        <w:rPr>
+          <w:rFonts w:ascii="Arial" w:hAnsi="Arial" w:cs="Arial"/>
+          <w:sz w:val="24"/>
+          <w:szCs w:val="24"/>
+        </w:rPr>
+        <w:t>tack</w:t>
       </w:r>
       <w:proofErr w:type="spellEnd"/>
       <w:r>
@@ -5251,6 +6034,7 @@
   <w:style w:type="character" w:default="1" w:styleId="DefaultParagraphFont">
     <w:name w:val="Default Paragraph Font"/>
     <w:uiPriority w:val="1"/>
+    <w:semiHidden/>
     <w:unhideWhenUsed/>
   </w:style>
   <w:style w:type="table" w:default="1" w:styleId="TableNormal">

</xml_diff>